<commit_message>
update text and loading test
</commit_message>
<xml_diff>
--- a/report.docx
+++ b/report.docx
@@ -1244,7 +1244,7 @@
           </w:tcPr>
           <w:p>
             <w:r>
-              <w:t>0.03834897</w:t>
+              <w:t>0.01767149</w:t>
             </w:r>
           </w:p>
         </w:tc>
@@ -1270,7 +1270,7 @@
               <w:rPr>
                 <w:sz w:val="16"/>
               </w:rPr>
-              <w:t>2598</w:t>
+              <w:t>1587</w:t>
             </w:r>
           </w:p>
         </w:tc>
@@ -1283,7 +1283,7 @@
               <w:rPr>
                 <w:sz w:val="16"/>
               </w:rPr>
-              <w:t>0.361</w:t>
+              <w:t>0.221</w:t>
             </w:r>
           </w:p>
         </w:tc>
@@ -1296,7 +1296,7 @@
               <w:rPr>
                 <w:sz w:val="16"/>
               </w:rPr>
-              <w:t>260</w:t>
+              <w:t>171</w:t>
             </w:r>
           </w:p>
         </w:tc>
@@ -1309,7 +1309,7 @@
               <w:rPr>
                 <w:sz w:val="16"/>
               </w:rPr>
-              <w:t>0.316</w:t>
+              <w:t>0.208</w:t>
             </w:r>
           </w:p>
         </w:tc>
@@ -1322,7 +1322,7 @@
               <w:rPr>
                 <w:sz w:val="16"/>
               </w:rPr>
-              <w:t>0.006</w:t>
+              <w:t>0.001</w:t>
             </w:r>
           </w:p>
         </w:tc>
@@ -1368,7 +1368,7 @@
               <w:rPr>
                 <w:sz w:val="16"/>
               </w:rPr>
-              <w:t>2495</w:t>
+              <w:t>3439</w:t>
             </w:r>
           </w:p>
         </w:tc>
@@ -1381,7 +1381,7 @@
               <w:rPr>
                 <w:sz w:val="16"/>
               </w:rPr>
-              <w:t>0.347</w:t>
+              <w:t>0.478</w:t>
             </w:r>
           </w:p>
         </w:tc>
@@ -1394,7 +1394,7 @@
               <w:rPr>
                 <w:sz w:val="16"/>
               </w:rPr>
-              <w:t>306</w:t>
+              <w:t>398</w:t>
             </w:r>
           </w:p>
         </w:tc>
@@ -1407,7 +1407,7 @@
               <w:rPr>
                 <w:sz w:val="16"/>
               </w:rPr>
-              <w:t>0.372</w:t>
+              <w:t>0.485</w:t>
             </w:r>
           </w:p>
         </w:tc>
@@ -1420,7 +1420,7 @@
               <w:rPr>
                 <w:sz w:val="16"/>
               </w:rPr>
-              <w:t>0.002</w:t>
+              <w:t>0.0</w:t>
             </w:r>
           </w:p>
         </w:tc>
@@ -1466,7 +1466,7 @@
               <w:rPr>
                 <w:sz w:val="16"/>
               </w:rPr>
-              <w:t>517</w:t>
+              <w:t>984</w:t>
             </w:r>
           </w:p>
         </w:tc>
@@ -1479,7 +1479,7 @@
               <w:rPr>
                 <w:sz w:val="16"/>
               </w:rPr>
-              <w:t>0.072</w:t>
+              <w:t>0.137</w:t>
             </w:r>
           </w:p>
         </w:tc>
@@ -1492,7 +1492,7 @@
               <w:rPr>
                 <w:sz w:val="16"/>
               </w:rPr>
-              <w:t>73</w:t>
+              <w:t>97</w:t>
             </w:r>
           </w:p>
         </w:tc>
@@ -1505,7 +1505,7 @@
               <w:rPr>
                 <w:sz w:val="16"/>
               </w:rPr>
-              <w:t>0.089</w:t>
+              <w:t>0.118</w:t>
             </w:r>
           </w:p>
         </w:tc>
@@ -1518,7 +1518,7 @@
               <w:rPr>
                 <w:sz w:val="16"/>
               </w:rPr>
-              <w:t>0.004</w:t>
+              <w:t>0.003</w:t>
             </w:r>
           </w:p>
         </w:tc>
@@ -1564,7 +1564,7 @@
               <w:rPr>
                 <w:sz w:val="16"/>
               </w:rPr>
-              <w:t>440</w:t>
+              <w:t>147</w:t>
             </w:r>
           </w:p>
         </w:tc>
@@ -1577,7 +1577,7 @@
               <w:rPr>
                 <w:sz w:val="16"/>
               </w:rPr>
-              <w:t>0.061</w:t>
+              <w:t>0.02</w:t>
             </w:r>
           </w:p>
         </w:tc>
@@ -1590,7 +1590,7 @@
               <w:rPr>
                 <w:sz w:val="16"/>
               </w:rPr>
-              <w:t>30</w:t>
+              <w:t>19</w:t>
             </w:r>
           </w:p>
         </w:tc>
@@ -1603,7 +1603,203 @@
               <w:rPr>
                 <w:sz w:val="16"/>
               </w:rPr>
-              <w:t>0.036</w:t>
+              <w:t>0.023</w:t>
+            </w:r>
+          </w:p>
+        </w:tc>
+        <w:tc>
+          <w:tcPr>
+            <w:tcW w:type="dxa" w:w="960"/>
+          </w:tcPr>
+          <w:p>
+            <w:r>
+              <w:rPr>
+                <w:sz w:val="16"/>
+              </w:rPr>
+              <w:t>0.0</w:t>
+            </w:r>
+          </w:p>
+        </w:tc>
+      </w:tr>
+      <w:tr>
+        <w:tc>
+          <w:tcPr>
+            <w:tcW w:type="dxa" w:w="1728"/>
+          </w:tcPr>
+          <w:p/>
+        </w:tc>
+        <w:tc>
+          <w:tcPr>
+            <w:tcW w:type="dxa" w:w="960"/>
+          </w:tcPr>
+          <w:p/>
+        </w:tc>
+        <w:tc>
+          <w:tcPr>
+            <w:tcW w:type="dxa" w:w="960"/>
+          </w:tcPr>
+          <w:p/>
+        </w:tc>
+        <w:tc>
+          <w:tcPr>
+            <w:tcW w:type="dxa" w:w="960"/>
+          </w:tcPr>
+          <w:p>
+            <w:r>
+              <w:rPr>
+                <w:sz w:val="16"/>
+              </w:rPr>
+              <w:t>(0.40, 0.50]</w:t>
+            </w:r>
+          </w:p>
+        </w:tc>
+        <w:tc>
+          <w:tcPr>
+            <w:tcW w:type="dxa" w:w="960"/>
+          </w:tcPr>
+          <w:p>
+            <w:r>
+              <w:rPr>
+                <w:sz w:val="16"/>
+              </w:rPr>
+              <w:t>212</w:t>
+            </w:r>
+          </w:p>
+        </w:tc>
+        <w:tc>
+          <w:tcPr>
+            <w:tcW w:type="dxa" w:w="960"/>
+          </w:tcPr>
+          <w:p>
+            <w:r>
+              <w:rPr>
+                <w:sz w:val="16"/>
+              </w:rPr>
+              <w:t>0.029</w:t>
+            </w:r>
+          </w:p>
+        </w:tc>
+        <w:tc>
+          <w:tcPr>
+            <w:tcW w:type="dxa" w:w="960"/>
+          </w:tcPr>
+          <w:p>
+            <w:r>
+              <w:rPr>
+                <w:sz w:val="16"/>
+              </w:rPr>
+              <w:t>23</w:t>
+            </w:r>
+          </w:p>
+        </w:tc>
+        <w:tc>
+          <w:tcPr>
+            <w:tcW w:type="dxa" w:w="960"/>
+          </w:tcPr>
+          <w:p>
+            <w:r>
+              <w:rPr>
+                <w:sz w:val="16"/>
+              </w:rPr>
+              <w:t>0.028</w:t>
+            </w:r>
+          </w:p>
+        </w:tc>
+        <w:tc>
+          <w:tcPr>
+            <w:tcW w:type="dxa" w:w="960"/>
+          </w:tcPr>
+          <w:p>
+            <w:r>
+              <w:rPr>
+                <w:sz w:val="16"/>
+              </w:rPr>
+              <w:t>0.0</w:t>
+            </w:r>
+          </w:p>
+        </w:tc>
+      </w:tr>
+      <w:tr>
+        <w:tc>
+          <w:tcPr>
+            <w:tcW w:type="dxa" w:w="1728"/>
+          </w:tcPr>
+          <w:p/>
+        </w:tc>
+        <w:tc>
+          <w:tcPr>
+            <w:tcW w:type="dxa" w:w="960"/>
+          </w:tcPr>
+          <w:p/>
+        </w:tc>
+        <w:tc>
+          <w:tcPr>
+            <w:tcW w:type="dxa" w:w="960"/>
+          </w:tcPr>
+          <w:p/>
+        </w:tc>
+        <w:tc>
+          <w:tcPr>
+            <w:tcW w:type="dxa" w:w="960"/>
+          </w:tcPr>
+          <w:p>
+            <w:r>
+              <w:rPr>
+                <w:sz w:val="16"/>
+              </w:rPr>
+              <w:t>(0.50, 0.60]</w:t>
+            </w:r>
+          </w:p>
+        </w:tc>
+        <w:tc>
+          <w:tcPr>
+            <w:tcW w:type="dxa" w:w="960"/>
+          </w:tcPr>
+          <w:p>
+            <w:r>
+              <w:rPr>
+                <w:sz w:val="16"/>
+              </w:rPr>
+              <w:t>194</w:t>
+            </w:r>
+          </w:p>
+        </w:tc>
+        <w:tc>
+          <w:tcPr>
+            <w:tcW w:type="dxa" w:w="960"/>
+          </w:tcPr>
+          <w:p>
+            <w:r>
+              <w:rPr>
+                <w:sz w:val="16"/>
+              </w:rPr>
+              <w:t>0.027</w:t>
+            </w:r>
+          </w:p>
+        </w:tc>
+        <w:tc>
+          <w:tcPr>
+            <w:tcW w:type="dxa" w:w="960"/>
+          </w:tcPr>
+          <w:p>
+            <w:r>
+              <w:rPr>
+                <w:sz w:val="16"/>
+              </w:rPr>
+              <w:t>40</w:t>
+            </w:r>
+          </w:p>
+        </w:tc>
+        <w:tc>
+          <w:tcPr>
+            <w:tcW w:type="dxa" w:w="960"/>
+          </w:tcPr>
+          <w:p>
+            <w:r>
+              <w:rPr>
+                <w:sz w:val="16"/>
+              </w:rPr>
+              <w:t>0.049</w:t>
             </w:r>
           </w:p>
         </w:tc>
@@ -1649,202 +1845,6 @@
               <w:rPr>
                 <w:sz w:val="16"/>
               </w:rPr>
-              <w:t>(0.40, 0.50]</w:t>
-            </w:r>
-          </w:p>
-        </w:tc>
-        <w:tc>
-          <w:tcPr>
-            <w:tcW w:type="dxa" w:w="960"/>
-          </w:tcPr>
-          <w:p>
-            <w:r>
-              <w:rPr>
-                <w:sz w:val="16"/>
-              </w:rPr>
-              <w:t>157</w:t>
-            </w:r>
-          </w:p>
-        </w:tc>
-        <w:tc>
-          <w:tcPr>
-            <w:tcW w:type="dxa" w:w="960"/>
-          </w:tcPr>
-          <w:p>
-            <w:r>
-              <w:rPr>
-                <w:sz w:val="16"/>
-              </w:rPr>
-              <w:t>0.022</w:t>
-            </w:r>
-          </w:p>
-        </w:tc>
-        <w:tc>
-          <w:tcPr>
-            <w:tcW w:type="dxa" w:w="960"/>
-          </w:tcPr>
-          <w:p>
-            <w:r>
-              <w:rPr>
-                <w:sz w:val="16"/>
-              </w:rPr>
-              <w:t>26</w:t>
-            </w:r>
-          </w:p>
-        </w:tc>
-        <w:tc>
-          <w:tcPr>
-            <w:tcW w:type="dxa" w:w="960"/>
-          </w:tcPr>
-          <w:p>
-            <w:r>
-              <w:rPr>
-                <w:sz w:val="16"/>
-              </w:rPr>
-              <w:t>0.032</w:t>
-            </w:r>
-          </w:p>
-        </w:tc>
-        <w:tc>
-          <w:tcPr>
-            <w:tcW w:type="dxa" w:w="960"/>
-          </w:tcPr>
-          <w:p>
-            <w:r>
-              <w:rPr>
-                <w:sz w:val="16"/>
-              </w:rPr>
-              <w:t>0.004</w:t>
-            </w:r>
-          </w:p>
-        </w:tc>
-      </w:tr>
-      <w:tr>
-        <w:tc>
-          <w:tcPr>
-            <w:tcW w:type="dxa" w:w="1728"/>
-          </w:tcPr>
-          <w:p/>
-        </w:tc>
-        <w:tc>
-          <w:tcPr>
-            <w:tcW w:type="dxa" w:w="960"/>
-          </w:tcPr>
-          <w:p/>
-        </w:tc>
-        <w:tc>
-          <w:tcPr>
-            <w:tcW w:type="dxa" w:w="960"/>
-          </w:tcPr>
-          <w:p/>
-        </w:tc>
-        <w:tc>
-          <w:tcPr>
-            <w:tcW w:type="dxa" w:w="960"/>
-          </w:tcPr>
-          <w:p>
-            <w:r>
-              <w:rPr>
-                <w:sz w:val="16"/>
-              </w:rPr>
-              <w:t>(0.50, 0.60]</w:t>
-            </w:r>
-          </w:p>
-        </w:tc>
-        <w:tc>
-          <w:tcPr>
-            <w:tcW w:type="dxa" w:w="960"/>
-          </w:tcPr>
-          <w:p>
-            <w:r>
-              <w:rPr>
-                <w:sz w:val="16"/>
-              </w:rPr>
-              <w:t>127</w:t>
-            </w:r>
-          </w:p>
-        </w:tc>
-        <w:tc>
-          <w:tcPr>
-            <w:tcW w:type="dxa" w:w="960"/>
-          </w:tcPr>
-          <w:p>
-            <w:r>
-              <w:rPr>
-                <w:sz w:val="16"/>
-              </w:rPr>
-              <w:t>0.018</w:t>
-            </w:r>
-          </w:p>
-        </w:tc>
-        <w:tc>
-          <w:tcPr>
-            <w:tcW w:type="dxa" w:w="960"/>
-          </w:tcPr>
-          <w:p>
-            <w:r>
-              <w:rPr>
-                <w:sz w:val="16"/>
-              </w:rPr>
-              <w:t>11</w:t>
-            </w:r>
-          </w:p>
-        </w:tc>
-        <w:tc>
-          <w:tcPr>
-            <w:tcW w:type="dxa" w:w="960"/>
-          </w:tcPr>
-          <w:p>
-            <w:r>
-              <w:rPr>
-                <w:sz w:val="16"/>
-              </w:rPr>
-              <w:t>0.013</w:t>
-            </w:r>
-          </w:p>
-        </w:tc>
-        <w:tc>
-          <w:tcPr>
-            <w:tcW w:type="dxa" w:w="960"/>
-          </w:tcPr>
-          <w:p>
-            <w:r>
-              <w:rPr>
-                <w:sz w:val="16"/>
-              </w:rPr>
-              <w:t>0.002</w:t>
-            </w:r>
-          </w:p>
-        </w:tc>
-      </w:tr>
-      <w:tr>
-        <w:tc>
-          <w:tcPr>
-            <w:tcW w:type="dxa" w:w="1728"/>
-          </w:tcPr>
-          <w:p/>
-        </w:tc>
-        <w:tc>
-          <w:tcPr>
-            <w:tcW w:type="dxa" w:w="960"/>
-          </w:tcPr>
-          <w:p/>
-        </w:tc>
-        <w:tc>
-          <w:tcPr>
-            <w:tcW w:type="dxa" w:w="960"/>
-          </w:tcPr>
-          <w:p/>
-        </w:tc>
-        <w:tc>
-          <w:tcPr>
-            <w:tcW w:type="dxa" w:w="960"/>
-          </w:tcPr>
-          <w:p>
-            <w:r>
-              <w:rPr>
-                <w:sz w:val="16"/>
-              </w:rPr>
               <w:t>(0.60, 0.70]</w:t>
             </w:r>
           </w:p>
@@ -1858,7 +1858,7 @@
               <w:rPr>
                 <w:sz w:val="16"/>
               </w:rPr>
-              <w:t>92</w:t>
+              <w:t>0</w:t>
             </w:r>
           </w:p>
         </w:tc>
@@ -1871,7 +1871,7 @@
               <w:rPr>
                 <w:sz w:val="16"/>
               </w:rPr>
-              <w:t>0.013</w:t>
+              <w:t>0.0</w:t>
             </w:r>
           </w:p>
         </w:tc>
@@ -1884,7 +1884,7 @@
               <w:rPr>
                 <w:sz w:val="16"/>
               </w:rPr>
-              <w:t>19</w:t>
+              <w:t>0</w:t>
             </w:r>
           </w:p>
         </w:tc>
@@ -1897,7 +1897,7 @@
               <w:rPr>
                 <w:sz w:val="16"/>
               </w:rPr>
-              <w:t>0.023</w:t>
+              <w:t>0.0</w:t>
             </w:r>
           </w:p>
         </w:tc>
@@ -1910,7 +1910,7 @@
               <w:rPr>
                 <w:sz w:val="16"/>
               </w:rPr>
-              <w:t>0.006</w:t>
+              <w:t>0.0</w:t>
             </w:r>
           </w:p>
         </w:tc>
@@ -1956,7 +1956,7 @@
               <w:rPr>
                 <w:sz w:val="16"/>
               </w:rPr>
-              <w:t>576</w:t>
+              <w:t>309</w:t>
             </w:r>
           </w:p>
         </w:tc>
@@ -1969,7 +1969,7 @@
               <w:rPr>
                 <w:sz w:val="16"/>
               </w:rPr>
-              <w:t>0.08</w:t>
+              <w:t>0.043</w:t>
             </w:r>
           </w:p>
         </w:tc>
@@ -1982,7 +1982,7 @@
               <w:rPr>
                 <w:sz w:val="16"/>
               </w:rPr>
-              <w:t>78</w:t>
+              <w:t>36</w:t>
             </w:r>
           </w:p>
         </w:tc>
@@ -1995,7 +1995,7 @@
               <w:rPr>
                 <w:sz w:val="16"/>
               </w:rPr>
-              <w:t>0.095</w:t>
+              <w:t>0.044</w:t>
             </w:r>
           </w:p>
         </w:tc>
@@ -2008,7 +2008,7 @@
               <w:rPr>
                 <w:sz w:val="16"/>
               </w:rPr>
-              <w:t>0.003</w:t>
+              <w:t>0.0</w:t>
             </w:r>
           </w:p>
         </w:tc>
@@ -2054,7 +2054,7 @@
               <w:rPr>
                 <w:sz w:val="16"/>
               </w:rPr>
-              <w:t>17</w:t>
+              <w:t>148</w:t>
             </w:r>
           </w:p>
         </w:tc>
@@ -2067,7 +2067,7 @@
               <w:rPr>
                 <w:sz w:val="16"/>
               </w:rPr>
-              <w:t>0.002</w:t>
+              <w:t>0.021</w:t>
             </w:r>
           </w:p>
         </w:tc>
@@ -2080,7 +2080,7 @@
               <w:rPr>
                 <w:sz w:val="16"/>
               </w:rPr>
-              <w:t>2</w:t>
+              <w:t>19</w:t>
             </w:r>
           </w:p>
         </w:tc>
@@ -2093,7 +2093,7 @@
               <w:rPr>
                 <w:sz w:val="16"/>
               </w:rPr>
-              <w:t>0.002</w:t>
+              <w:t>0.023</w:t>
             </w:r>
           </w:p>
         </w:tc>
@@ -2152,7 +2152,7 @@
               <w:rPr>
                 <w:sz w:val="16"/>
               </w:rPr>
-              <w:t>172</w:t>
+              <w:t>175</w:t>
             </w:r>
           </w:p>
         </w:tc>

</xml_diff>